<commit_message>
Coordi y Division proceso de titulacion
Se separaron los procesos que se puede realizar al tramite el coordinador y la division
</commit_message>
<xml_diff>
--- a/public/Formato_Acta_Nueva_Comite.docx
+++ b/public/Formato_Acta_Nueva_Comite.docx
@@ -218,7 +218,31 @@
                 <w:szCs w:val="16"/>
                 <w:lang w:eastAsia="es-MX"/>
               </w:rPr>
-              <w:t>${num_acta}</w:t>
+              <w:t>${</w:t>
+            </w:r>
+            <w:proofErr w:type="spellStart"/>
+            <w:r>
+              <w:rPr>
+                <w:rFonts w:ascii="Arial" w:eastAsia="Times New Roman" w:hAnsi="Arial" w:cs="Arial"/>
+                <w:b/>
+                <w:bCs/>
+                <w:sz w:val="16"/>
+                <w:szCs w:val="16"/>
+                <w:lang w:eastAsia="es-MX"/>
+              </w:rPr>
+              <w:t>num_acta</w:t>
+            </w:r>
+            <w:proofErr w:type="spellEnd"/>
+            <w:r>
+              <w:rPr>
+                <w:rFonts w:ascii="Arial" w:eastAsia="Times New Roman" w:hAnsi="Arial" w:cs="Arial"/>
+                <w:b/>
+                <w:bCs/>
+                <w:sz w:val="16"/>
+                <w:szCs w:val="16"/>
+                <w:lang w:eastAsia="es-MX"/>
+              </w:rPr>
+              <w:t>}</w:t>
             </w:r>
           </w:p>
         </w:tc>
@@ -1015,8 +1039,9 @@
           <w:szCs w:val="18"/>
           <w:shd w:val="clear" w:color="auto" w:fill="FFFFFF"/>
         </w:rPr>
-        <w:t>${c</w:t>
-      </w:r>
+        <w:t>${</w:t>
+      </w:r>
+      <w:proofErr w:type="spellStart"/>
       <w:r>
         <w:rPr>
           <w:rFonts w:ascii="Arial" w:hAnsi="Arial" w:cs="Arial"/>
@@ -1027,7 +1052,7 @@
           <w:szCs w:val="18"/>
           <w:shd w:val="clear" w:color="auto" w:fill="FFFFFF"/>
         </w:rPr>
-        <w:t>o</w:t>
+        <w:t>c</w:t>
       </w:r>
       <w:r>
         <w:rPr>
@@ -1039,7 +1064,32 @@
           <w:szCs w:val="18"/>
           <w:shd w:val="clear" w:color="auto" w:fill="FFFFFF"/>
         </w:rPr>
-        <w:t>digo}</w:t>
+        <w:t>o</w:t>
+      </w:r>
+      <w:r>
+        <w:rPr>
+          <w:rFonts w:ascii="Arial" w:hAnsi="Arial" w:cs="Arial"/>
+          <w:b/>
+          <w:bCs/>
+          <w:color w:val="1F1F1F"/>
+          <w:sz w:val="18"/>
+          <w:szCs w:val="18"/>
+          <w:shd w:val="clear" w:color="auto" w:fill="FFFFFF"/>
+        </w:rPr>
+        <w:t>digo</w:t>
+      </w:r>
+      <w:proofErr w:type="spellEnd"/>
+      <w:r>
+        <w:rPr>
+          <w:rFonts w:ascii="Arial" w:hAnsi="Arial" w:cs="Arial"/>
+          <w:b/>
+          <w:bCs/>
+          <w:color w:val="1F1F1F"/>
+          <w:sz w:val="18"/>
+          <w:szCs w:val="18"/>
+          <w:shd w:val="clear" w:color="auto" w:fill="FFFFFF"/>
+        </w:rPr>
+        <w:t>}</w:t>
       </w:r>
       <w:bookmarkEnd w:id="3"/>
     </w:p>
@@ -1235,7 +1285,31 @@
                 <w:szCs w:val="18"/>
                 <w:lang w:eastAsia="es-MX"/>
               </w:rPr>
-              <w:t>${opcion_tit}</w:t>
+              <w:t>${</w:t>
+            </w:r>
+            <w:proofErr w:type="spellStart"/>
+            <w:r>
+              <w:rPr>
+                <w:rFonts w:ascii="Arial" w:eastAsia="Times New Roman" w:hAnsi="Arial" w:cs="Arial"/>
+                <w:b/>
+                <w:bCs/>
+                <w:sz w:val="18"/>
+                <w:szCs w:val="18"/>
+                <w:lang w:eastAsia="es-MX"/>
+              </w:rPr>
+              <w:t>opcion_tit</w:t>
+            </w:r>
+            <w:proofErr w:type="spellEnd"/>
+            <w:r>
+              <w:rPr>
+                <w:rFonts w:ascii="Arial" w:eastAsia="Times New Roman" w:hAnsi="Arial" w:cs="Arial"/>
+                <w:b/>
+                <w:bCs/>
+                <w:sz w:val="18"/>
+                <w:szCs w:val="18"/>
+                <w:lang w:eastAsia="es-MX"/>
+              </w:rPr>
+              <w:t>}</w:t>
             </w:r>
           </w:p>
         </w:tc>
@@ -2406,12 +2480,46 @@
                 <w:rFonts w:ascii="Arial" w:hAnsi="Arial" w:cs="Arial"/>
                 <w:b/>
                 <w:bCs/>
-                <w:color w:val="000000"/>
-                <w:sz w:val="18"/>
-                <w:szCs w:val="18"/>
-                <w:shd w:val="clear" w:color="auto" w:fill="FFFFFF"/>
-              </w:rPr>
-              <w:t>DRA. ALMA YOLANDA ALANÍS GARCÍA</w:t>
+                <w:sz w:val="18"/>
+                <w:szCs w:val="18"/>
+                <w:lang w:eastAsia="es-MX"/>
+              </w:rPr>
+              <w:t>${</w:t>
+            </w:r>
+            <w:proofErr w:type="spellStart"/>
+            <w:r>
+              <w:rPr>
+                <w:rFonts w:ascii="Arial" w:hAnsi="Arial" w:cs="Arial"/>
+                <w:b/>
+                <w:bCs/>
+                <w:sz w:val="18"/>
+                <w:szCs w:val="18"/>
+                <w:lang w:eastAsia="es-MX"/>
+              </w:rPr>
+              <w:t>director</w:t>
+            </w:r>
+            <w:r>
+              <w:rPr>
+                <w:rFonts w:ascii="Arial" w:hAnsi="Arial" w:cs="Arial"/>
+                <w:b/>
+                <w:bCs/>
+                <w:sz w:val="18"/>
+                <w:szCs w:val="18"/>
+                <w:lang w:eastAsia="es-MX"/>
+              </w:rPr>
+              <w:t>_division</w:t>
+            </w:r>
+            <w:proofErr w:type="spellEnd"/>
+            <w:r>
+              <w:rPr>
+                <w:rFonts w:ascii="Arial" w:hAnsi="Arial" w:cs="Arial"/>
+                <w:b/>
+                <w:bCs/>
+                <w:sz w:val="18"/>
+                <w:szCs w:val="18"/>
+                <w:lang w:eastAsia="es-MX"/>
+              </w:rPr>
+              <w:t>}</w:t>
             </w:r>
           </w:p>
         </w:tc>
@@ -2463,7 +2571,42 @@
                 <w:szCs w:val="18"/>
                 <w:lang w:eastAsia="es-MX"/>
               </w:rPr>
-              <w:t>MTRO. EDUARDO MÉNDEZ PALOS</w:t>
+              <w:t>${</w:t>
+            </w:r>
+            <w:proofErr w:type="spellStart"/>
+            <w:r>
+              <w:rPr>
+                <w:rFonts w:ascii="Arial" w:hAnsi="Arial" w:cs="Arial"/>
+                <w:b/>
+                <w:bCs/>
+                <w:sz w:val="18"/>
+                <w:szCs w:val="18"/>
+                <w:lang w:eastAsia="es-MX"/>
+              </w:rPr>
+              <w:t>secretario</w:t>
+            </w:r>
+            <w:r>
+              <w:rPr>
+                <w:rFonts w:ascii="Arial" w:hAnsi="Arial" w:cs="Arial"/>
+                <w:b/>
+                <w:bCs/>
+                <w:sz w:val="18"/>
+                <w:szCs w:val="18"/>
+                <w:lang w:eastAsia="es-MX"/>
+              </w:rPr>
+              <w:t>_division</w:t>
+            </w:r>
+            <w:proofErr w:type="spellEnd"/>
+            <w:r>
+              <w:rPr>
+                <w:rFonts w:ascii="Arial" w:hAnsi="Arial" w:cs="Arial"/>
+                <w:b/>
+                <w:bCs/>
+                <w:sz w:val="18"/>
+                <w:szCs w:val="18"/>
+                <w:lang w:eastAsia="es-MX"/>
+              </w:rPr>
+              <w:t>}</w:t>
             </w:r>
           </w:p>
         </w:tc>
@@ -2494,8 +2637,9 @@
                 <w:szCs w:val="18"/>
                 <w:shd w:val="clear" w:color="auto" w:fill="FFFFFF"/>
               </w:rPr>
-              <w:t xml:space="preserve">Directora de </w:t>
-            </w:r>
+              <w:t>${</w:t>
+            </w:r>
+            <w:proofErr w:type="spellStart"/>
             <w:r>
               <w:rPr>
                 <w:rFonts w:ascii="Arial" w:hAnsi="Arial" w:cs="Arial"/>
@@ -2504,8 +2648,9 @@
                 <w:szCs w:val="18"/>
                 <w:shd w:val="clear" w:color="auto" w:fill="FFFFFF"/>
               </w:rPr>
-              <w:t xml:space="preserve">la </w:t>
-            </w:r>
+              <w:t>dir_division</w:t>
+            </w:r>
+            <w:proofErr w:type="spellEnd"/>
             <w:r>
               <w:rPr>
                 <w:rFonts w:ascii="Arial" w:hAnsi="Arial" w:cs="Arial"/>
@@ -2514,8 +2659,44 @@
                 <w:szCs w:val="18"/>
                 <w:shd w:val="clear" w:color="auto" w:fill="FFFFFF"/>
               </w:rPr>
-              <w:t>División</w:t>
-            </w:r>
+              <w:t>}</w:t>
+            </w:r>
+          </w:p>
+        </w:tc>
+        <w:tc>
+          <w:tcPr>
+            <w:tcW w:w="850" w:type="dxa"/>
+            <w:vAlign w:val="center"/>
+          </w:tcPr>
+          <w:p>
+            <w:pPr>
+              <w:spacing w:after="0" w:line="360" w:lineRule="auto"/>
+              <w:jc w:val="center"/>
+              <w:rPr>
+                <w:rFonts w:ascii="Arial" w:eastAsia="Times New Roman" w:hAnsi="Arial" w:cs="Arial"/>
+                <w:sz w:val="18"/>
+                <w:szCs w:val="18"/>
+                <w:lang w:eastAsia="es-MX"/>
+              </w:rPr>
+            </w:pPr>
+          </w:p>
+        </w:tc>
+        <w:tc>
+          <w:tcPr>
+            <w:tcW w:w="3726" w:type="dxa"/>
+            <w:vAlign w:val="center"/>
+          </w:tcPr>
+          <w:p>
+            <w:pPr>
+              <w:spacing w:after="0" w:line="360" w:lineRule="auto"/>
+              <w:jc w:val="center"/>
+              <w:rPr>
+                <w:rFonts w:ascii="Arial" w:eastAsia="Times New Roman" w:hAnsi="Arial" w:cs="Arial"/>
+                <w:sz w:val="18"/>
+                <w:szCs w:val="18"/>
+                <w:lang w:eastAsia="es-MX"/>
+              </w:rPr>
+            </w:pPr>
             <w:r>
               <w:rPr>
                 <w:rFonts w:ascii="Arial" w:hAnsi="Arial" w:cs="Arial"/>
@@ -2524,44 +2705,9 @@
                 <w:szCs w:val="18"/>
                 <w:shd w:val="clear" w:color="auto" w:fill="FFFFFF"/>
               </w:rPr>
-              <w:t xml:space="preserve"> de Tecnologías para la Integración Ciber-Humana</w:t>
-            </w:r>
-          </w:p>
-        </w:tc>
-        <w:tc>
-          <w:tcPr>
-            <w:tcW w:w="850" w:type="dxa"/>
-            <w:vAlign w:val="center"/>
-          </w:tcPr>
-          <w:p>
-            <w:pPr>
-              <w:spacing w:after="0" w:line="360" w:lineRule="auto"/>
-              <w:jc w:val="center"/>
-              <w:rPr>
-                <w:rFonts w:ascii="Arial" w:eastAsia="Times New Roman" w:hAnsi="Arial" w:cs="Arial"/>
-                <w:sz w:val="18"/>
-                <w:szCs w:val="18"/>
-                <w:lang w:eastAsia="es-MX"/>
-              </w:rPr>
-            </w:pPr>
-          </w:p>
-        </w:tc>
-        <w:tc>
-          <w:tcPr>
-            <w:tcW w:w="3726" w:type="dxa"/>
-            <w:vAlign w:val="center"/>
-          </w:tcPr>
-          <w:p>
-            <w:pPr>
-              <w:spacing w:after="0" w:line="360" w:lineRule="auto"/>
-              <w:jc w:val="center"/>
-              <w:rPr>
-                <w:rFonts w:ascii="Arial" w:eastAsia="Times New Roman" w:hAnsi="Arial" w:cs="Arial"/>
-                <w:sz w:val="18"/>
-                <w:szCs w:val="18"/>
-                <w:lang w:eastAsia="es-MX"/>
-              </w:rPr>
-            </w:pPr>
+              <w:t>${</w:t>
+            </w:r>
+            <w:proofErr w:type="spellStart"/>
             <w:r>
               <w:rPr>
                 <w:rFonts w:ascii="Arial" w:hAnsi="Arial" w:cs="Arial"/>
@@ -2570,7 +2716,7 @@
                 <w:szCs w:val="18"/>
                 <w:shd w:val="clear" w:color="auto" w:fill="FFFFFF"/>
               </w:rPr>
-              <w:t xml:space="preserve">Secretario </w:t>
+              <w:t>secre</w:t>
             </w:r>
             <w:r>
               <w:rPr>
@@ -2580,7 +2726,28 @@
                 <w:szCs w:val="18"/>
                 <w:shd w:val="clear" w:color="auto" w:fill="FFFFFF"/>
               </w:rPr>
-              <w:t>de la División de Tecnologías para la Integración Ciber-Humana</w:t>
+              <w:t>_</w:t>
+            </w:r>
+            <w:r>
+              <w:rPr>
+                <w:rFonts w:ascii="Arial" w:hAnsi="Arial" w:cs="Arial"/>
+                <w:color w:val="000000"/>
+                <w:sz w:val="18"/>
+                <w:szCs w:val="18"/>
+                <w:shd w:val="clear" w:color="auto" w:fill="FFFFFF"/>
+              </w:rPr>
+              <w:t>division</w:t>
+            </w:r>
+            <w:proofErr w:type="spellEnd"/>
+            <w:r>
+              <w:rPr>
+                <w:rFonts w:ascii="Arial" w:hAnsi="Arial" w:cs="Arial"/>
+                <w:color w:val="000000"/>
+                <w:sz w:val="18"/>
+                <w:szCs w:val="18"/>
+                <w:shd w:val="clear" w:color="auto" w:fill="FFFFFF"/>
+              </w:rPr>
+              <w:t>}</w:t>
             </w:r>
           </w:p>
         </w:tc>

</xml_diff>